<commit_message>
[Documents] modifing fabor filter algorithm explanation
</commit_message>
<xml_diff>
--- a/Relatório RN.docx
+++ b/Relatório RN.docx
@@ -1188,7 +1188,71 @@
         <w:pStyle w:val="Heading3"/>
       </w:pPr>
       <w:r>
-        <w:t>A matriz resultante é processada extraindo um terço dos dados mais relevantes resultando numa matrix 45 x 48</w:t>
+        <w:t xml:space="preserve">A matriz resultante é processada extraindo um terço dos dados </w:t>
+      </w:r>
+      <w:proofErr w:type="spellStart"/>
+      <w:r>
+        <w:t>removendo</w:t>
+      </w:r>
+      <w:proofErr w:type="spellEnd"/>
+      <w:r>
+        <w:t xml:space="preserve"> </w:t>
+      </w:r>
+      <w:proofErr w:type="spellStart"/>
+      <w:r>
+        <w:t>linhas</w:t>
+      </w:r>
+      <w:proofErr w:type="spellEnd"/>
+      <w:r>
+        <w:t xml:space="preserve"> e </w:t>
+      </w:r>
+      <w:proofErr w:type="spellStart"/>
+      <w:r>
+        <w:t>colunas</w:t>
+      </w:r>
+      <w:proofErr w:type="spellEnd"/>
+      <w:r>
+        <w:t xml:space="preserve"> de forma </w:t>
+      </w:r>
+      <w:proofErr w:type="spellStart"/>
+      <w:r>
+        <w:t>alternada</w:t>
+      </w:r>
+      <w:proofErr w:type="spellEnd"/>
+      <w:r>
+        <w:t xml:space="preserve"> </w:t>
+      </w:r>
+      <w:proofErr w:type="spellStart"/>
+      <w:r>
+        <w:t>resultando</w:t>
+      </w:r>
+      <w:proofErr w:type="spellEnd"/>
+      <w:r>
+        <w:t xml:space="preserve"> </w:t>
+      </w:r>
+      <w:proofErr w:type="spellStart"/>
+      <w:r>
+        <w:t>em</w:t>
+      </w:r>
+      <w:proofErr w:type="spellEnd"/>
+      <w:r>
+        <w:t xml:space="preserve"> </w:t>
+      </w:r>
+      <w:proofErr w:type="spellStart"/>
+      <w:r>
+        <w:t>uma</w:t>
+      </w:r>
+      <w:proofErr w:type="spellEnd"/>
+      <w:r>
+        <w:t xml:space="preserve"> </w:t>
+      </w:r>
+      <w:r>
+        <w:t xml:space="preserve">matrix </w:t>
+      </w:r>
+      <w:bookmarkStart w:id="0" w:name="_GoBack"/>
+      <w:bookmarkEnd w:id="0"/>
+      <w:r>
+        <w:t>45 x 48</w:t>
       </w:r>
     </w:p>
     <w:p>
@@ -1494,12 +1558,7 @@
     </w:p>
     <w:p>
       <w:r>
-        <w:t xml:space="preserve">Utilizando o sistema para detectar faces com imagens reais, ele apresentou </w:t>
-      </w:r>
-      <w:bookmarkStart w:id="0" w:name="_GoBack"/>
-      <w:bookmarkEnd w:id="0"/>
-      <w:r>
-        <w:t>um comportamento esperado, apresentando uma excelente invariância a iluminação porem com uma performance bastante afetada dependendo do angulo da face, só conseguindo detectar faces frontais.</w:t>
+        <w:t>Utilizando o sistema para detectar faces com imagens reais, ele apresentou um comportamento esperado, apresentando uma excelente invariância a iluminação porem com uma performance bastante afetada dependendo do angulo da face, só conseguindo detectar faces frontais.</w:t>
       </w:r>
     </w:p>
     <w:p/>
@@ -5178,7 +5237,7 @@
 </file>
 
 <file path=customXml/itemProps1.xml><?xml version="1.0" encoding="utf-8"?>
-<ds:datastoreItem xmlns:ds="http://schemas.openxmlformats.org/officeDocument/2006/customXml" ds:itemID="{E292B546-EE88-BC42-8C6A-A9701492EFAE}">
+<ds:datastoreItem xmlns:ds="http://schemas.openxmlformats.org/officeDocument/2006/customXml" ds:itemID="{98AA2E41-8145-CE4A-B851-A8872E4ABD09}">
   <ds:schemaRefs>
     <ds:schemaRef ds:uri="http://schemas.openxmlformats.org/officeDocument/2006/bibliography"/>
   </ds:schemaRefs>

</xml_diff>